<commit_message>
adicionando versao 1 de uso do modelo
</commit_message>
<xml_diff>
--- a/AdmCartorio/App_Data/Arquivos/TesteModelo.docx
+++ b/AdmCartorio/App_Data/Arquivos/TesteModelo.docx
@@ -4,29 +4,130 @@
   <w:body>
     <w:p>
       <w:r>
-        <w:t>Nome:</w:t>
-      </w:r>
-      <w:bookmarkStart w:id="0" w:name="_GoBack"/>
+        <w:t>Eu,</w:t>
+      </w:r>
+      <w:r>
+        <w:fldChar w:fldCharType="begin">
+          <w:ffData>
+            <w:name w:val="NOME"/>
+            <w:enabled/>
+            <w:calcOnExit w:val="0"/>
+            <w:helpText w:type="autoText" w:val="NOME"/>
+            <w:textInput>
+              <w:default w:val="NOME"/>
+            </w:textInput>
+          </w:ffData>
+        </w:fldChar>
+      </w:r>
+      <w:bookmarkStart w:id="0" w:name="NOME"/>
+      <w:r>
+        <w:instrText xml:space="preserve"> FORMTEXT </w:instrText>
+      </w:r>
+      <w:r>
+        <w:fldChar w:fldCharType="separate"/>
+      </w:r>
+      <w:r>
+        <w:t>[ NOME ]</w:t>
+      </w:r>
+      <w:r>
+        <w:fldChar w:fldCharType="end"/>
+      </w:r>
       <w:bookmarkEnd w:id="0"/>
       <w:r>
-        <w:fldChar w:fldCharType="begin"/>
-      </w:r>
-      <w:r>
-        <w:instrText xml:space="preserve"> NOME </w:instrText>
+        <w:t xml:space="preserve"> </w:t>
+      </w:r>
+      <w:r>
+        <w:fldChar w:fldCharType="begin">
+          <w:ffData>
+            <w:name w:val="SOBRENOME"/>
+            <w:enabled/>
+            <w:calcOnExit w:val="0"/>
+            <w:helpText w:type="autoText" w:val="SOBRENOME"/>
+            <w:textInput>
+              <w:default w:val="SOBRENOME"/>
+            </w:textInput>
+          </w:ffData>
+        </w:fldChar>
+      </w:r>
+      <w:bookmarkStart w:id="1" w:name="SOBRENOME"/>
+      <w:r>
+        <w:instrText xml:space="preserve"> FORMTEXT </w:instrText>
       </w:r>
       <w:r>
         <w:fldChar w:fldCharType="separate"/>
       </w:r>
       <w:r>
-        <w:rPr>
-          <w:b/>
-          <w:bCs/>
-        </w:rPr>
-        <w:t>Erro! Indicador não definido.</w:t>
+        <w:t>[ SOBRENOME ]</w:t>
       </w:r>
       <w:r>
         <w:fldChar w:fldCharType="end"/>
       </w:r>
+      <w:bookmarkEnd w:id="1"/>
+      <w:r>
+        <w:t xml:space="preserve">, com número de CPF </w:t>
+      </w:r>
+      <w:r>
+        <w:fldChar w:fldCharType="begin">
+          <w:ffData>
+            <w:name w:val="CPF"/>
+            <w:enabled/>
+            <w:calcOnExit w:val="0"/>
+            <w:helpText w:type="autoText" w:val="CPF"/>
+            <w:textInput>
+              <w:default w:val="CPF"/>
+            </w:textInput>
+          </w:ffData>
+        </w:fldChar>
+      </w:r>
+      <w:bookmarkStart w:id="2" w:name="CPF"/>
+      <w:r>
+        <w:instrText xml:space="preserve"> FORMTEXT </w:instrText>
+      </w:r>
+      <w:r>
+        <w:fldChar w:fldCharType="separate"/>
+      </w:r>
+      <w:r>
+        <w:t>[ CPF ]</w:t>
+      </w:r>
+      <w:r>
+        <w:fldChar w:fldCharType="end"/>
+      </w:r>
+      <w:bookmarkEnd w:id="2"/>
+      <w:r>
+        <w:t xml:space="preserve"> </w:t>
+      </w:r>
+      <w:r>
+        <w:t xml:space="preserve">e RG </w:t>
+      </w:r>
+      <w:r>
+        <w:fldChar w:fldCharType="begin">
+          <w:ffData>
+            <w:name w:val="RG"/>
+            <w:enabled/>
+            <w:calcOnExit w:val="0"/>
+            <w:helpText w:type="autoText" w:val="RG"/>
+            <w:textInput>
+              <w:default w:val="RG"/>
+            </w:textInput>
+          </w:ffData>
+        </w:fldChar>
+      </w:r>
+      <w:bookmarkStart w:id="3" w:name="RG"/>
+      <w:r>
+        <w:instrText xml:space="preserve"> FORMTEXT </w:instrText>
+      </w:r>
+      <w:r>
+        <w:fldChar w:fldCharType="separate"/>
+      </w:r>
+      <w:r>
+        <w:t>[ RG ]</w:t>
+      </w:r>
+      <w:r>
+        <w:fldChar w:fldCharType="end"/>
+      </w:r>
+      <w:bookmarkStart w:id="4" w:name="_GoBack"/>
+      <w:bookmarkEnd w:id="3"/>
+      <w:bookmarkEnd w:id="4"/>
     </w:p>
     <w:sectPr>
       <w:pgSz w:w="11906" w:h="16838"/>

</xml_diff>

<commit_message>
usando modelo e copiando string absoluta
</commit_message>
<xml_diff>
--- a/AdmCartorio/App_Data/Arquivos/TesteModelo.docx
+++ b/AdmCartorio/App_Data/Arquivos/TesteModelo.docx
@@ -3,6 +3,11 @@
 <w:document xmlns:wpc="http://schemas.microsoft.com/office/word/2010/wordprocessingCanvas" xmlns:cx="http://schemas.microsoft.com/office/drawing/2014/chartex" xmlns:cx1="http://schemas.microsoft.com/office/drawing/2015/9/8/chartex" xmlns:cx2="http://schemas.microsoft.com/office/drawing/2015/10/21/chartex" xmlns:cx3="http://schemas.microsoft.com/office/drawing/2016/5/9/chartex" xmlns:cx4="http://schemas.microsoft.com/office/drawing/2016/5/10/chartex" xmlns:cx5="http://schemas.microsoft.com/office/drawing/2016/5/11/chartex" xmlns:cx6="http://schemas.microsoft.com/office/drawing/2016/5/12/chartex" xmlns:cx7="http://schemas.microsoft.com/office/drawing/2016/5/13/chartex" xmlns:cx8="http://schemas.microsoft.com/office/drawing/2016/5/14/chartex" xmlns:mc="http://schemas.openxmlformats.org/markup-compatibility/2006" xmlns:aink="http://schemas.microsoft.com/office/drawing/2016/ink" xmlns:am3d="http://schemas.microsoft.com/office/drawing/2017/model3d" xmlns:o="urn:schemas-microsoft-com:office:office" xmlns:r="http://schemas.openxmlformats.org/officeDocument/2006/relationships" xmlns:m="http://schemas.openxmlformats.org/officeDocument/2006/math" xmlns:v="urn:schemas-microsoft-com:vml" xmlns:wp14="http://schemas.microsoft.com/office/word/2010/wordprocessingDrawing" xmlns:wp="http://schemas.openxmlformats.org/drawingml/2006/wordprocessingDrawing" xmlns:w10="urn:schemas-microsoft-com:office:word" xmlns:w="http://schemas.openxmlformats.org/wordprocessingml/2006/main" xmlns:w14="http://schemas.microsoft.com/office/word/2010/wordml" xmlns:w15="http://schemas.microsoft.com/office/word/2012/wordml" xmlns:w16cid="http://schemas.microsoft.com/office/word/2016/wordml/cid" xmlns:w16se="http://schemas.microsoft.com/office/word/2015/wordml/symex" xmlns:wpg="http://schemas.microsoft.com/office/word/2010/wordprocessingGroup" xmlns:wpi="http://schemas.microsoft.com/office/word/2010/wordprocessingInk" xmlns:wne="http://schemas.microsoft.com/office/word/2006/wordml" xmlns:wps="http://schemas.microsoft.com/office/word/2010/wordprocessingShape" mc:Ignorable="w14 w15 w16se w16cid wp14">
   <w:body>
     <w:p>
+      <w:pPr>
+        <w:rPr>
+          <w:u w:val="single"/>
+        </w:rPr>
+      </w:pPr>
       <w:r>
         <w:t>Eu,</w:t>
       </w:r>
@@ -125,8 +130,26 @@
       <w:r>
         <w:fldChar w:fldCharType="end"/>
       </w:r>
+      <w:bookmarkEnd w:id="3"/>
+    </w:p>
+    <w:p/>
+    <w:p>
+      <w:pPr>
+        <w:spacing w:after="200"/>
+      </w:pPr>
+      <w:r>
+        <w:t xml:space="preserve"> meu texto</w:t>
+      </w:r>
+    </w:p>
+    <w:p/>
+    <w:p>
+      <w:pPr>
+        <w:spacing w:after="200"/>
+      </w:pPr>
+      <w:r>
+        <w:t xml:space="preserve"> meu texto, teste de modelo</w:t>
+      </w:r>
       <w:bookmarkStart w:id="4" w:name="_GoBack"/>
-      <w:bookmarkEnd w:id="3"/>
       <w:bookmarkEnd w:id="4"/>
     </w:p>
     <w:sectPr>
@@ -135,6 +158,50 @@
       <w:cols w:space="708"/>
       <w:docGrid w:linePitch="360"/>
     </w:sectPr>
+    <w:p>
+      <w:pPr/>
+    </w:p>
+    <w:p>
+      <w:pPr>
+        <w:spacing w:after="100"/>
+      </w:pPr>
+      <w:r>
+        <w:t xml:space="preserve"> meu texto</w:t>
+      </w:r>
+    </w:p>
+    <w:p>
+      <w:pPr/>
+    </w:p>
+    <w:p>
+      <w:pPr>
+        <w:spacing w:after="100"/>
+      </w:pPr>
+      <w:r>
+        <w:t xml:space="preserve"> meu texto</w:t>
+      </w:r>
+    </w:p>
+    <w:p>
+      <w:pPr/>
+    </w:p>
+    <w:p>
+      <w:pPr>
+        <w:spacing w:after="100"/>
+      </w:pPr>
+      <w:r>
+        <w:t xml:space="preserve"> meu texto</w:t>
+      </w:r>
+    </w:p>
+    <w:p>
+      <w:pPr/>
+    </w:p>
+    <w:p>
+      <w:pPr>
+        <w:spacing w:after="100"/>
+      </w:pPr>
+      <w:r>
+        <w:t xml:space="preserve"> meu texto</w:t>
+      </w:r>
+    </w:p>
   </w:body>
 </w:document>
 </file>

</xml_diff>

<commit_message>
versao 1, adicionando ato
</commit_message>
<xml_diff>
--- a/AdmCartorio/App_Data/Arquivos/TesteModelo.docx
+++ b/AdmCartorio/App_Data/Arquivos/TesteModelo.docx
@@ -3,11 +3,6 @@
 <w:document xmlns:wpc="http://schemas.microsoft.com/office/word/2010/wordprocessingCanvas" xmlns:cx="http://schemas.microsoft.com/office/drawing/2014/chartex" xmlns:cx1="http://schemas.microsoft.com/office/drawing/2015/9/8/chartex" xmlns:cx2="http://schemas.microsoft.com/office/drawing/2015/10/21/chartex" xmlns:cx3="http://schemas.microsoft.com/office/drawing/2016/5/9/chartex" xmlns:cx4="http://schemas.microsoft.com/office/drawing/2016/5/10/chartex" xmlns:cx5="http://schemas.microsoft.com/office/drawing/2016/5/11/chartex" xmlns:cx6="http://schemas.microsoft.com/office/drawing/2016/5/12/chartex" xmlns:cx7="http://schemas.microsoft.com/office/drawing/2016/5/13/chartex" xmlns:cx8="http://schemas.microsoft.com/office/drawing/2016/5/14/chartex" xmlns:mc="http://schemas.openxmlformats.org/markup-compatibility/2006" xmlns:aink="http://schemas.microsoft.com/office/drawing/2016/ink" xmlns:am3d="http://schemas.microsoft.com/office/drawing/2017/model3d" xmlns:o="urn:schemas-microsoft-com:office:office" xmlns:r="http://schemas.openxmlformats.org/officeDocument/2006/relationships" xmlns:m="http://schemas.openxmlformats.org/officeDocument/2006/math" xmlns:v="urn:schemas-microsoft-com:vml" xmlns:wp14="http://schemas.microsoft.com/office/word/2010/wordprocessingDrawing" xmlns:wp="http://schemas.openxmlformats.org/drawingml/2006/wordprocessingDrawing" xmlns:w10="urn:schemas-microsoft-com:office:word" xmlns:w="http://schemas.openxmlformats.org/wordprocessingml/2006/main" xmlns:w14="http://schemas.microsoft.com/office/word/2010/wordml" xmlns:w15="http://schemas.microsoft.com/office/word/2012/wordml" xmlns:w16cid="http://schemas.microsoft.com/office/word/2016/wordml/cid" xmlns:w16se="http://schemas.microsoft.com/office/word/2015/wordml/symex" xmlns:wpg="http://schemas.microsoft.com/office/word/2010/wordprocessingGroup" xmlns:wpi="http://schemas.microsoft.com/office/word/2010/wordprocessingInk" xmlns:wne="http://schemas.microsoft.com/office/word/2006/wordml" xmlns:wps="http://schemas.microsoft.com/office/word/2010/wordprocessingShape" mc:Ignorable="w14 w15 w16se w16cid wp14">
   <w:body>
     <w:p>
-      <w:pPr>
-        <w:rPr>
-          <w:u w:val="single"/>
-        </w:rPr>
-      </w:pPr>
       <w:r>
         <w:t>Eu,</w:t>
       </w:r>
@@ -130,26 +125,8 @@
       <w:r>
         <w:fldChar w:fldCharType="end"/>
       </w:r>
+      <w:bookmarkStart w:id="4" w:name="_GoBack"/>
       <w:bookmarkEnd w:id="3"/>
-    </w:p>
-    <w:p/>
-    <w:p>
-      <w:pPr>
-        <w:spacing w:after="200"/>
-      </w:pPr>
-      <w:r>
-        <w:t xml:space="preserve"> meu texto</w:t>
-      </w:r>
-    </w:p>
-    <w:p/>
-    <w:p>
-      <w:pPr>
-        <w:spacing w:after="200"/>
-      </w:pPr>
-      <w:r>
-        <w:t xml:space="preserve"> meu texto, teste de modelo</w:t>
-      </w:r>
-      <w:bookmarkStart w:id="4" w:name="_GoBack"/>
       <w:bookmarkEnd w:id="4"/>
     </w:p>
     <w:sectPr>
@@ -160,47 +137,6 @@
     </w:sectPr>
     <w:p>
       <w:pPr/>
-    </w:p>
-    <w:p>
-      <w:pPr>
-        <w:spacing w:after="100"/>
-      </w:pPr>
-      <w:r>
-        <w:t xml:space="preserve"> meu texto</w:t>
-      </w:r>
-    </w:p>
-    <w:p>
-      <w:pPr/>
-    </w:p>
-    <w:p>
-      <w:pPr>
-        <w:spacing w:after="100"/>
-      </w:pPr>
-      <w:r>
-        <w:t xml:space="preserve"> meu texto</w:t>
-      </w:r>
-    </w:p>
-    <w:p>
-      <w:pPr/>
-    </w:p>
-    <w:p>
-      <w:pPr>
-        <w:spacing w:after="100"/>
-      </w:pPr>
-      <w:r>
-        <w:t xml:space="preserve"> meu texto</w:t>
-      </w:r>
-    </w:p>
-    <w:p>
-      <w:pPr/>
-    </w:p>
-    <w:p>
-      <w:pPr>
-        <w:spacing w:after="100"/>
-      </w:pPr>
-      <w:r>
-        <w:t xml:space="preserve"> meu texto</w:t>
-      </w:r>
     </w:p>
   </w:body>
 </w:document>

</xml_diff>